<commit_message>
GenAI Notes and tic tac toe
</commit_message>
<xml_diff>
--- a/GenAI-QuickRef.docx
+++ b/GenAI-QuickRef.docx
@@ -58,6 +58,151 @@
                     <a:xfrm>
                       <a:off x="0" y="0"/>
                       <a:ext cx="6279424" cy="2697714"/>
+                    </a:xfrm>
+                    <a:prstGeom prst="rect">
+                      <a:avLst/>
+                    </a:prstGeom>
+                  </pic:spPr>
+                </pic:pic>
+              </a:graphicData>
+            </a:graphic>
+          </wp:inline>
+        </w:drawing>
+      </w:r>
+    </w:p>
+    <w:p>
+      <w:r>
+        <w:rPr>
+          <w:noProof/>
+        </w:rPr>
+        <w:drawing>
+          <wp:inline distT="0" distB="0" distL="0" distR="0" wp14:anchorId="6E576705" wp14:editId="6FDC3782">
+            <wp:extent cx="6645910" cy="2705100"/>
+            <wp:effectExtent l="0" t="0" r="2540" b="0"/>
+            <wp:docPr id="223345613" name="Picture 2"/>
+            <wp:cNvGraphicFramePr>
+              <a:graphicFrameLocks xmlns:a="http://schemas.openxmlformats.org/drawingml/2006/main" noChangeAspect="1"/>
+            </wp:cNvGraphicFramePr>
+            <a:graphic xmlns:a="http://schemas.openxmlformats.org/drawingml/2006/main">
+              <a:graphicData uri="http://schemas.openxmlformats.org/drawingml/2006/picture">
+                <pic:pic xmlns:pic="http://schemas.openxmlformats.org/drawingml/2006/picture">
+                  <pic:nvPicPr>
+                    <pic:cNvPr id="223345613" name="Picture 223345613"/>
+                    <pic:cNvPicPr/>
+                  </pic:nvPicPr>
+                  <pic:blipFill>
+                    <a:blip r:embed="rId7">
+                      <a:extLst>
+                        <a:ext uri="{28A0092B-C50C-407E-A947-70E740481C1C}">
+                          <a14:useLocalDpi xmlns:a14="http://schemas.microsoft.com/office/drawing/2010/main" val="0"/>
+                        </a:ext>
+                      </a:extLst>
+                    </a:blip>
+                    <a:stretch>
+                      <a:fillRect/>
+                    </a:stretch>
+                  </pic:blipFill>
+                  <pic:spPr>
+                    <a:xfrm>
+                      <a:off x="0" y="0"/>
+                      <a:ext cx="6645910" cy="2705100"/>
+                    </a:xfrm>
+                    <a:prstGeom prst="rect">
+                      <a:avLst/>
+                    </a:prstGeom>
+                  </pic:spPr>
+                </pic:pic>
+              </a:graphicData>
+            </a:graphic>
+          </wp:inline>
+        </w:drawing>
+      </w:r>
+    </w:p>
+    <w:p>
+      <w:r>
+        <w:rPr>
+          <w:noProof/>
+        </w:rPr>
+        <w:drawing>
+          <wp:inline distT="0" distB="0" distL="0" distR="0" wp14:anchorId="125B6177" wp14:editId="3C93FF0B">
+            <wp:extent cx="4930567" cy="3002540"/>
+            <wp:effectExtent l="0" t="0" r="3810" b="7620"/>
+            <wp:docPr id="1947343237" name="Picture 3"/>
+            <wp:cNvGraphicFramePr>
+              <a:graphicFrameLocks xmlns:a="http://schemas.openxmlformats.org/drawingml/2006/main" noChangeAspect="1"/>
+            </wp:cNvGraphicFramePr>
+            <a:graphic xmlns:a="http://schemas.openxmlformats.org/drawingml/2006/main">
+              <a:graphicData uri="http://schemas.openxmlformats.org/drawingml/2006/picture">
+                <pic:pic xmlns:pic="http://schemas.openxmlformats.org/drawingml/2006/picture">
+                  <pic:nvPicPr>
+                    <pic:cNvPr id="1947343237" name="Picture 1947343237"/>
+                    <pic:cNvPicPr/>
+                  </pic:nvPicPr>
+                  <pic:blipFill>
+                    <a:blip r:embed="rId8">
+                      <a:extLst>
+                        <a:ext uri="{28A0092B-C50C-407E-A947-70E740481C1C}">
+                          <a14:useLocalDpi xmlns:a14="http://schemas.microsoft.com/office/drawing/2010/main" val="0"/>
+                        </a:ext>
+                      </a:extLst>
+                    </a:blip>
+                    <a:stretch>
+                      <a:fillRect/>
+                    </a:stretch>
+                  </pic:blipFill>
+                  <pic:spPr>
+                    <a:xfrm>
+                      <a:off x="0" y="0"/>
+                      <a:ext cx="4930567" cy="3002540"/>
+                    </a:xfrm>
+                    <a:prstGeom prst="rect">
+                      <a:avLst/>
+                    </a:prstGeom>
+                  </pic:spPr>
+                </pic:pic>
+              </a:graphicData>
+            </a:graphic>
+          </wp:inline>
+        </w:drawing>
+      </w:r>
+    </w:p>
+    <w:p>
+      <w:r>
+        <w:rPr>
+          <w:noProof/>
+        </w:rPr>
+        <w:lastRenderedPageBreak/>
+        <w:drawing>
+          <wp:inline distT="0" distB="0" distL="0" distR="0" wp14:anchorId="17742DA2" wp14:editId="6F48FDC5">
+            <wp:extent cx="3863675" cy="784928"/>
+            <wp:effectExtent l="0" t="0" r="3810" b="0"/>
+            <wp:docPr id="107042307" name="Picture 4"/>
+            <wp:cNvGraphicFramePr>
+              <a:graphicFrameLocks xmlns:a="http://schemas.openxmlformats.org/drawingml/2006/main" noChangeAspect="1"/>
+            </wp:cNvGraphicFramePr>
+            <a:graphic xmlns:a="http://schemas.openxmlformats.org/drawingml/2006/main">
+              <a:graphicData uri="http://schemas.openxmlformats.org/drawingml/2006/picture">
+                <pic:pic xmlns:pic="http://schemas.openxmlformats.org/drawingml/2006/picture">
+                  <pic:nvPicPr>
+                    <pic:cNvPr id="107042307" name="Picture 107042307"/>
+                    <pic:cNvPicPr/>
+                  </pic:nvPicPr>
+                  <pic:blipFill>
+                    <a:blip r:embed="rId9">
+                      <a:extLst>
+                        <a:ext uri="{28A0092B-C50C-407E-A947-70E740481C1C}">
+                          <a14:useLocalDpi xmlns:a14="http://schemas.microsoft.com/office/drawing/2010/main" val="0"/>
+                        </a:ext>
+                      </a:extLst>
+                    </a:blip>
+                    <a:stretch>
+                      <a:fillRect/>
+                    </a:stretch>
+                  </pic:blipFill>
+                  <pic:spPr>
+                    <a:xfrm>
+                      <a:off x="0" y="0"/>
+                      <a:ext cx="3863675" cy="784928"/>
                     </a:xfrm>
                     <a:prstGeom prst="rect">
                       <a:avLst/>

</xml_diff>

<commit_message>
changed the folder structure
</commit_message>
<xml_diff>
--- a/GenAI-QuickRef.docx
+++ b/GenAI-QuickRef.docx
@@ -2,6 +2,116 @@
 <file path=word/document.xml><?xml version="1.0" encoding="utf-8"?>
 <w:document xmlns:wpc="http://schemas.microsoft.com/office/word/2010/wordprocessingCanvas" xmlns:cx="http://schemas.microsoft.com/office/drawing/2014/chartex" xmlns:cx1="http://schemas.microsoft.com/office/drawing/2015/9/8/chartex" xmlns:cx2="http://schemas.microsoft.com/office/drawing/2015/10/21/chartex" xmlns:cx3="http://schemas.microsoft.com/office/drawing/2016/5/9/chartex" xmlns:cx4="http://schemas.microsoft.com/office/drawing/2016/5/10/chartex" xmlns:cx5="http://schemas.microsoft.com/office/drawing/2016/5/11/chartex" xmlns:cx6="http://schemas.microsoft.com/office/drawing/2016/5/12/chartex" xmlns:cx7="http://schemas.microsoft.com/office/drawing/2016/5/13/chartex" xmlns:cx8="http://schemas.microsoft.com/office/drawing/2016/5/14/chartex" xmlns:mc="http://schemas.openxmlformats.org/markup-compatibility/2006" xmlns:aink="http://schemas.microsoft.com/office/drawing/2016/ink" xmlns:am3d="http://schemas.microsoft.com/office/drawing/2017/model3d" xmlns:o="urn:schemas-microsoft-com:office:office" xmlns:oel="http://schemas.microsoft.com/office/2019/extlst" xmlns:r="http://schemas.openxmlformats.org/officeDocument/2006/relationships" xmlns:m="http://schemas.openxmlformats.org/officeDocument/2006/math" xmlns:v="urn:schemas-microsoft-com:vml" xmlns:wp14="http://schemas.microsoft.com/office/word/2010/wordprocessingDrawing" xmlns:wp="http://schemas.openxmlformats.org/drawingml/2006/wordprocessingDrawing" xmlns:w10="urn:schemas-microsoft-com:office:word" xmlns:w="http://schemas.openxmlformats.org/wordprocessingml/2006/main" xmlns:w14="http://schemas.microsoft.com/office/word/2010/wordml" xmlns:w15="http://schemas.microsoft.com/office/word/2012/wordml" xmlns:w16cex="http://schemas.microsoft.com/office/word/2018/wordml/cex" xmlns:w16cid="http://schemas.microsoft.com/office/word/2016/wordml/cid" xmlns:w16="http://schemas.microsoft.com/office/word/2018/wordml" xmlns:w16du="http://schemas.microsoft.com/office/word/2023/wordml/word16du" xmlns:w16sdtdh="http://schemas.microsoft.com/office/word/2020/wordml/sdtdatahash" xmlns:w16sdtfl="http://schemas.microsoft.com/office/word/2024/wordml/sdtformatlock" xmlns:w16se="http://schemas.microsoft.com/office/word/2015/wordml/symex" xmlns:wpg="http://schemas.microsoft.com/office/word/2010/wordprocessingGroup" xmlns:wpi="http://schemas.microsoft.com/office/word/2010/wordprocessingInk" xmlns:wne="http://schemas.microsoft.com/office/word/2006/wordml" xmlns:wps="http://schemas.microsoft.com/office/word/2010/wordprocessingShape" mc:Ignorable="w14 w15 w16se w16cid w16 w16cex w16sdtdh w16sdtfl w16du wp14">
   <w:body>
+    <w:p>
+      <w:pPr>
+        <w:pStyle w:val="Heading1"/>
+      </w:pPr>
+      <w:r>
+        <w:t>Versions of Google Gemini:</w:t>
+      </w:r>
+    </w:p>
+    <w:p>
+      <w:r>
+        <w:rPr>
+          <w:noProof/>
+        </w:rPr>
+        <w:drawing>
+          <wp:inline distT="0" distB="0" distL="0" distR="0" wp14:anchorId="1482C9FC" wp14:editId="3C52FFC1">
+            <wp:extent cx="6645910" cy="2731770"/>
+            <wp:effectExtent l="0" t="0" r="2540" b="0"/>
+            <wp:docPr id="1073684311" name="Picture 1"/>
+            <wp:cNvGraphicFramePr>
+              <a:graphicFrameLocks xmlns:a="http://schemas.openxmlformats.org/drawingml/2006/main" noChangeAspect="1"/>
+            </wp:cNvGraphicFramePr>
+            <a:graphic xmlns:a="http://schemas.openxmlformats.org/drawingml/2006/main">
+              <a:graphicData uri="http://schemas.openxmlformats.org/drawingml/2006/picture">
+                <pic:pic xmlns:pic="http://schemas.openxmlformats.org/drawingml/2006/picture">
+                  <pic:nvPicPr>
+                    <pic:cNvPr id="1073684311" name="Picture 1073684311"/>
+                    <pic:cNvPicPr/>
+                  </pic:nvPicPr>
+                  <pic:blipFill>
+                    <a:blip r:embed="rId6">
+                      <a:extLst>
+                        <a:ext uri="{28A0092B-C50C-407E-A947-70E740481C1C}">
+                          <a14:useLocalDpi xmlns:a14="http://schemas.microsoft.com/office/drawing/2010/main" val="0"/>
+                        </a:ext>
+                      </a:extLst>
+                    </a:blip>
+                    <a:stretch>
+                      <a:fillRect/>
+                    </a:stretch>
+                  </pic:blipFill>
+                  <pic:spPr>
+                    <a:xfrm>
+                      <a:off x="0" y="0"/>
+                      <a:ext cx="6645910" cy="2731770"/>
+                    </a:xfrm>
+                    <a:prstGeom prst="rect">
+                      <a:avLst/>
+                    </a:prstGeom>
+                  </pic:spPr>
+                </pic:pic>
+              </a:graphicData>
+            </a:graphic>
+          </wp:inline>
+        </w:drawing>
+      </w:r>
+    </w:p>
+    <w:p>
+      <w:r>
+        <w:rPr>
+          <w:noProof/>
+        </w:rPr>
+        <w:drawing>
+          <wp:inline distT="0" distB="0" distL="0" distR="0" wp14:anchorId="2B59E917" wp14:editId="03F7535E">
+            <wp:extent cx="6645910" cy="2663190"/>
+            <wp:effectExtent l="0" t="0" r="2540" b="3810"/>
+            <wp:docPr id="615864478" name="Picture 2"/>
+            <wp:cNvGraphicFramePr>
+              <a:graphicFrameLocks xmlns:a="http://schemas.openxmlformats.org/drawingml/2006/main" noChangeAspect="1"/>
+            </wp:cNvGraphicFramePr>
+            <a:graphic xmlns:a="http://schemas.openxmlformats.org/drawingml/2006/main">
+              <a:graphicData uri="http://schemas.openxmlformats.org/drawingml/2006/picture">
+                <pic:pic xmlns:pic="http://schemas.openxmlformats.org/drawingml/2006/picture">
+                  <pic:nvPicPr>
+                    <pic:cNvPr id="615864478" name="Picture 615864478"/>
+                    <pic:cNvPicPr/>
+                  </pic:nvPicPr>
+                  <pic:blipFill>
+                    <a:blip r:embed="rId7">
+                      <a:extLst>
+                        <a:ext uri="{28A0092B-C50C-407E-A947-70E740481C1C}">
+                          <a14:useLocalDpi xmlns:a14="http://schemas.microsoft.com/office/drawing/2010/main" val="0"/>
+                        </a:ext>
+                      </a:extLst>
+                    </a:blip>
+                    <a:stretch>
+                      <a:fillRect/>
+                    </a:stretch>
+                  </pic:blipFill>
+                  <pic:spPr>
+                    <a:xfrm>
+                      <a:off x="0" y="0"/>
+                      <a:ext cx="6645910" cy="2663190"/>
+                    </a:xfrm>
+                    <a:prstGeom prst="rect">
+                      <a:avLst/>
+                    </a:prstGeom>
+                  </pic:spPr>
+                </pic:pic>
+              </a:graphicData>
+            </a:graphic>
+          </wp:inline>
+        </w:drawing>
+      </w:r>
+    </w:p>
+    <w:p/>
+    <w:p>
+      <w:pPr>
+        <w:pStyle w:val="Heading1"/>
+      </w:pPr>
+    </w:p>
     <w:p>
       <w:pPr>
         <w:pStyle w:val="Heading1"/>
@@ -15,6 +125,57 @@
       </w:r>
       <w:proofErr w:type="gramEnd"/>
     </w:p>
+    <w:p/>
+    <w:p>
+      <w:r>
+        <w:rPr>
+          <w:noProof/>
+        </w:rPr>
+        <w:lastRenderedPageBreak/>
+        <w:drawing>
+          <wp:inline distT="0" distB="0" distL="0" distR="0" wp14:anchorId="1937813B" wp14:editId="1DF1654B">
+            <wp:extent cx="6645910" cy="4410710"/>
+            <wp:effectExtent l="0" t="0" r="2540" b="8890"/>
+            <wp:docPr id="1482143306" name="Picture 1"/>
+            <wp:cNvGraphicFramePr>
+              <a:graphicFrameLocks xmlns:a="http://schemas.openxmlformats.org/drawingml/2006/main" noChangeAspect="1"/>
+            </wp:cNvGraphicFramePr>
+            <a:graphic xmlns:a="http://schemas.openxmlformats.org/drawingml/2006/main">
+              <a:graphicData uri="http://schemas.openxmlformats.org/drawingml/2006/picture">
+                <pic:pic xmlns:pic="http://schemas.openxmlformats.org/drawingml/2006/picture">
+                  <pic:nvPicPr>
+                    <pic:cNvPr id="1482143306" name="Picture 1482143306"/>
+                    <pic:cNvPicPr/>
+                  </pic:nvPicPr>
+                  <pic:blipFill>
+                    <a:blip r:embed="rId8">
+                      <a:extLst>
+                        <a:ext uri="{28A0092B-C50C-407E-A947-70E740481C1C}">
+                          <a14:useLocalDpi xmlns:a14="http://schemas.microsoft.com/office/drawing/2010/main" val="0"/>
+                        </a:ext>
+                      </a:extLst>
+                    </a:blip>
+                    <a:stretch>
+                      <a:fillRect/>
+                    </a:stretch>
+                  </pic:blipFill>
+                  <pic:spPr>
+                    <a:xfrm>
+                      <a:off x="0" y="0"/>
+                      <a:ext cx="6645910" cy="4410710"/>
+                    </a:xfrm>
+                    <a:prstGeom prst="rect">
+                      <a:avLst/>
+                    </a:prstGeom>
+                  </pic:spPr>
+                </pic:pic>
+              </a:graphicData>
+            </a:graphic>
+          </wp:inline>
+        </w:drawing>
+      </w:r>
+    </w:p>
+    <w:p/>
     <w:p>
       <w:pPr>
         <w:pStyle w:val="ListParagraph"/>
@@ -43,7 +204,7 @@
                     <pic:cNvPicPr/>
                   </pic:nvPicPr>
                   <pic:blipFill>
-                    <a:blip r:embed="rId6">
+                    <a:blip r:embed="rId9">
                       <a:extLst>
                         <a:ext uri="{28A0092B-C50C-407E-A947-70E740481C1C}">
                           <a14:useLocalDpi xmlns:a14="http://schemas.microsoft.com/office/drawing/2010/main" val="0"/>
@@ -75,6 +236,7 @@
         <w:rPr>
           <w:noProof/>
         </w:rPr>
+        <w:lastRenderedPageBreak/>
         <w:drawing>
           <wp:inline distT="0" distB="0" distL="0" distR="0" wp14:anchorId="6E576705" wp14:editId="6FDC3782">
             <wp:extent cx="6645910" cy="2705100"/>
@@ -91,7 +253,7 @@
                     <pic:cNvPicPr/>
                   </pic:nvPicPr>
                   <pic:blipFill>
-                    <a:blip r:embed="rId7">
+                    <a:blip r:embed="rId10">
                       <a:extLst>
                         <a:ext uri="{28A0092B-C50C-407E-A947-70E740481C1C}">
                           <a14:useLocalDpi xmlns:a14="http://schemas.microsoft.com/office/drawing/2010/main" val="0"/>
@@ -139,7 +301,7 @@
                     <pic:cNvPicPr/>
                   </pic:nvPicPr>
                   <pic:blipFill>
-                    <a:blip r:embed="rId8">
+                    <a:blip r:embed="rId11">
                       <a:extLst>
                         <a:ext uri="{28A0092B-C50C-407E-A947-70E740481C1C}">
                           <a14:useLocalDpi xmlns:a14="http://schemas.microsoft.com/office/drawing/2010/main" val="0"/>
@@ -171,7 +333,6 @@
         <w:rPr>
           <w:noProof/>
         </w:rPr>
-        <w:lastRenderedPageBreak/>
         <w:drawing>
           <wp:inline distT="0" distB="0" distL="0" distR="0" wp14:anchorId="17742DA2" wp14:editId="6F48FDC5">
             <wp:extent cx="3863675" cy="784928"/>
@@ -188,7 +349,7 @@
                     <pic:cNvPicPr/>
                   </pic:nvPicPr>
                   <pic:blipFill>
-                    <a:blip r:embed="rId9">
+                    <a:blip r:embed="rId12">
                       <a:extLst>
                         <a:ext uri="{28A0092B-C50C-407E-A947-70E740481C1C}">
                           <a14:useLocalDpi xmlns:a14="http://schemas.microsoft.com/office/drawing/2010/main" val="0"/>

</xml_diff>